<commit_message>
Killer app communicatie toegevoegd
</commit_message>
<xml_diff>
--- a/DPI-ontwerp/DPI6 - ontwerp document.docx
+++ b/DPI-ontwerp/DPI6 - ontwerp document.docx
@@ -15,7 +15,6 @@
           <w:docPartUnique/>
         </w:docPartObj>
       </w:sdtPr>
-      <w:sdtEndPr/>
       <w:sdtContent>
         <w:p>
           <w:pPr>
@@ -155,7 +154,6 @@
                                       <w:calendar w:val="gregorian"/>
                                     </w:date>
                                   </w:sdtPr>
-                                  <w:sdtEndPr/>
                                   <w:sdtContent>
                                     <w:p>
                                       <w:pPr>
@@ -3469,7 +3467,6 @@
                                 <w:calendar w:val="gregorian"/>
                               </w:date>
                             </w:sdtPr>
-                            <w:sdtEndPr/>
                             <w:sdtContent>
                               <w:p>
                                 <w:pPr>
@@ -3717,7 +3714,6 @@
                                     <w:dataBinding w:prefixMappings="xmlns:ns0='http://schemas.openxmlformats.org/officeDocument/2006/extended-properties' " w:xpath="/ns0:Properties[1]/ns0:Company[1]" w:storeItemID="{6668398D-A668-4E3E-A5EB-62B293D839F1}"/>
                                     <w:text/>
                                   </w:sdtPr>
-                                  <w:sdtEndPr/>
                                   <w:sdtContent>
                                     <w:r>
                                       <w:rPr>
@@ -3726,19 +3722,8 @@
                                         <w:szCs w:val="20"/>
                                         <w:lang w:val="en-US"/>
                                       </w:rPr>
-                                      <w:t xml:space="preserve">Koen </w:t>
+                                      <w:t>Koen Wartenberg</w:t>
                                     </w:r>
-                                    <w:proofErr w:type="spellStart"/>
-                                    <w:r>
-                                      <w:rPr>
-                                        <w:color w:val="595959" w:themeColor="text1" w:themeTint="A6"/>
-                                        <w:sz w:val="20"/>
-                                        <w:szCs w:val="20"/>
-                                        <w:lang w:val="en-US"/>
-                                      </w:rPr>
-                                      <w:t>Wartenberg</w:t>
-                                    </w:r>
-                                    <w:proofErr w:type="spellEnd"/>
                                   </w:sdtContent>
                                 </w:sdt>
                               </w:p>
@@ -3814,7 +3799,6 @@
                               <w:dataBinding w:prefixMappings="xmlns:ns0='http://schemas.openxmlformats.org/officeDocument/2006/extended-properties' " w:xpath="/ns0:Properties[1]/ns0:Company[1]" w:storeItemID="{6668398D-A668-4E3E-A5EB-62B293D839F1}"/>
                               <w:text/>
                             </w:sdtPr>
-                            <w:sdtEndPr/>
                             <w:sdtContent>
                               <w:r>
                                 <w:rPr>
@@ -3823,19 +3807,8 @@
                                   <w:szCs w:val="20"/>
                                   <w:lang w:val="en-US"/>
                                 </w:rPr>
-                                <w:t xml:space="preserve">Koen </w:t>
+                                <w:t>Koen Wartenberg</w:t>
                               </w:r>
-                              <w:proofErr w:type="spellStart"/>
-                              <w:r>
-                                <w:rPr>
-                                  <w:color w:val="595959" w:themeColor="text1" w:themeTint="A6"/>
-                                  <w:sz w:val="20"/>
-                                  <w:szCs w:val="20"/>
-                                  <w:lang w:val="en-US"/>
-                                </w:rPr>
-                                <w:t>Wartenberg</w:t>
-                              </w:r>
-                              <w:proofErr w:type="spellEnd"/>
                             </w:sdtContent>
                           </w:sdt>
                         </w:p>
@@ -3926,7 +3899,6 @@
                                     <w:dataBinding w:prefixMappings="xmlns:ns0='http://purl.org/dc/elements/1.1/' xmlns:ns1='http://schemas.openxmlformats.org/package/2006/metadata/core-properties' " w:xpath="/ns1:coreProperties[1]/ns0:title[1]" w:storeItemID="{6C3C8BC8-F283-45AE-878A-BAB7291924A1}"/>
                                     <w:text/>
                                   </w:sdtPr>
-                                  <w:sdtEndPr/>
                                   <w:sdtContent>
                                     <w:r>
                                       <w:rPr>
@@ -3963,7 +3935,6 @@
                                     <w:dataBinding w:prefixMappings="xmlns:ns0='http://purl.org/dc/elements/1.1/' xmlns:ns1='http://schemas.openxmlformats.org/package/2006/metadata/core-properties' " w:xpath="/ns1:coreProperties[1]/ns0:subject[1]" w:storeItemID="{6C3C8BC8-F283-45AE-878A-BAB7291924A1}"/>
                                     <w:text/>
                                   </w:sdtPr>
-                                  <w:sdtEndPr/>
                                   <w:sdtContent>
                                     <w:r>
                                       <w:rPr>
@@ -4024,7 +3995,6 @@
                               <w:dataBinding w:prefixMappings="xmlns:ns0='http://purl.org/dc/elements/1.1/' xmlns:ns1='http://schemas.openxmlformats.org/package/2006/metadata/core-properties' " w:xpath="/ns1:coreProperties[1]/ns0:title[1]" w:storeItemID="{6C3C8BC8-F283-45AE-878A-BAB7291924A1}"/>
                               <w:text/>
                             </w:sdtPr>
-                            <w:sdtEndPr/>
                             <w:sdtContent>
                               <w:r>
                                 <w:rPr>
@@ -4061,7 +4031,6 @@
                               <w:dataBinding w:prefixMappings="xmlns:ns0='http://purl.org/dc/elements/1.1/' xmlns:ns1='http://schemas.openxmlformats.org/package/2006/metadata/core-properties' " w:xpath="/ns1:coreProperties[1]/ns0:subject[1]" w:storeItemID="{6C3C8BC8-F283-45AE-878A-BAB7291924A1}"/>
                               <w:text/>
                             </w:sdtPr>
-                            <w:sdtEndPr/>
                             <w:sdtContent>
                               <w:r>
                                 <w:rPr>
@@ -4236,13 +4205,21 @@
           <w:tcPr>
             <w:tcW w:w="883" w:type="dxa"/>
           </w:tcPr>
-          <w:p/>
+          <w:p>
+            <w:r>
+              <w:t>0.3</w:t>
+            </w:r>
+          </w:p>
         </w:tc>
         <w:tc>
           <w:tcPr>
             <w:tcW w:w="1241" w:type="dxa"/>
           </w:tcPr>
-          <w:p/>
+          <w:p>
+            <w:r>
+              <w:t>12-3-2019</w:t>
+            </w:r>
+          </w:p>
         </w:tc>
         <w:tc>
           <w:tcPr>
@@ -4975,19 +4952,22 @@
         </w:numPr>
       </w:pPr>
       <w:r>
-        <w:t xml:space="preserve">Als gebruiker wil ik, </w:t>
-      </w:r>
-      <w:r>
-        <w:t>dat husky’s een bepaald niveau terug krijgen</w:t>
-      </w:r>
-      <w:r>
-        <w:t xml:space="preserve">, zodat </w:t>
-      </w:r>
-      <w:r>
-        <w:t>ik weet hoelang die getraint is</w:t>
+        <w:t>Als gebruiker wil ik, dat husky’s een bepaald niveau terug krijgen, zodat ik weet hoelang die getraint is</w:t>
       </w:r>
       <w:r>
         <w:t>.</w:t>
+      </w:r>
+    </w:p>
+    <w:p>
+      <w:pPr>
+        <w:pStyle w:val="Lijstalinea"/>
+        <w:numPr>
+          <w:ilvl w:val="0"/>
+          <w:numId w:val="7"/>
+        </w:numPr>
+      </w:pPr>
+      <w:r>
+        <w:t>Als gebruiker wil ik, dat als de hond niet getraint kon worden dat dit aangegeven wordt in zijn status.</w:t>
       </w:r>
     </w:p>
     <w:p>
@@ -5053,10 +5033,7 @@
         </w:numPr>
       </w:pPr>
       <w:r>
-        <w:t xml:space="preserve">Als gebruiker wil ik, </w:t>
-      </w:r>
-      <w:r>
-        <w:t>de rekening van de kennel terugkrijgen bij de hond.</w:t>
+        <w:t>Als gebruiker wil ik, de rekening van de kennel terugkrijgen bij de hond.</w:t>
       </w:r>
     </w:p>
     <w:p/>
@@ -5234,8 +5211,6 @@
       <w:r>
         <w:br w:type="page"/>
       </w:r>
-      <w:bookmarkStart w:id="6" w:name="_GoBack"/>
-      <w:bookmarkEnd w:id="6"/>
     </w:p>
     <w:p>
       <w:pPr>
@@ -5254,18 +5229,20 @@
       <w:pPr>
         <w:pStyle w:val="Kop1"/>
       </w:pPr>
-      <w:bookmarkStart w:id="7" w:name="_Toc2161311"/>
+      <w:bookmarkStart w:id="6" w:name="_Toc2161311"/>
       <w:r>
         <w:lastRenderedPageBreak/>
         <w:t>Messaging architectuur</w:t>
       </w:r>
-      <w:bookmarkEnd w:id="7"/>
+      <w:bookmarkEnd w:id="6"/>
     </w:p>
     <w:p/>
     <w:p>
       <w:pPr>
         <w:jc w:val="center"/>
       </w:pPr>
+      <w:bookmarkStart w:id="7" w:name="_GoBack"/>
+      <w:bookmarkEnd w:id="7"/>
       <w:r>
         <w:rPr>
           <w:lang w:eastAsia="nl-NL"/>
@@ -7267,7 +7244,7 @@
 </file>
 
 <file path=customXml/itemProps2.xml><?xml version="1.0" encoding="utf-8"?>
-<ds:datastoreItem xmlns:ds="http://schemas.openxmlformats.org/officeDocument/2006/customXml" ds:itemID="{0C1F8835-AB2A-4DB0-8AD6-C2222981DE5E}">
+<ds:datastoreItem xmlns:ds="http://schemas.openxmlformats.org/officeDocument/2006/customXml" ds:itemID="{5E52ED4F-2FD7-4E2C-952F-DAAEE33D4661}">
   <ds:schemaRefs>
     <ds:schemaRef ds:uri="http://schemas.openxmlformats.org/officeDocument/2006/bibliography"/>
   </ds:schemaRefs>

</xml_diff>